<commit_message>
Connected all required pages to the database, formatted messages to display from database
</commit_message>
<xml_diff>
--- a/DaquiganResume.docx
+++ b/DaquiganResume.docx
@@ -9,37 +9,27 @@
       </w:pPr>
       <w:r>
         <w:rPr>
-          <w:rtl w:val="0"/>
-        </w:rPr>
-        <w:t xml:space="preserve">Darrel Daquigan</w:t>
-      </w:r>
-    </w:p>
-    <w:p>
-      <w:pPr>
-        <w:contextualSpacing w:val="0"/>
-        <w:rPr/>
-      </w:pPr>
-      <w:r>
-        <w:rPr>
-          <w:rtl w:val="0"/>
-        </w:rPr>
-        <w:t xml:space="preserve">451 Allison st. | San Francisco, CA 94112</w:t>
-      </w:r>
-    </w:p>
-    <w:p>
-      <w:pPr>
-        <w:contextualSpacing w:val="0"/>
-        <w:rPr/>
-      </w:pPr>
-      <w:r>
-        <w:rPr>
-          <w:rtl w:val="0"/>
-        </w:rPr>
-        <w:t xml:space="preserve">Phone: 415-793-0531</w:t>
-      </w:r>
-    </w:p>
-    <w:p>
-      <w:pPr>
+          <w:sz w:val="28"/>
+          <w:szCs w:val="28"/>
+          <w:rtl w:val="0"/>
+        </w:rPr>
+        <w:t xml:space="preserve">Darrel Daquigan </w:t>
+      </w:r>
+      <w:r>
+        <w:rPr>
+          <w:rtl w:val="0"/>
+        </w:rPr>
+        <w:t xml:space="preserve">- San Francisco, CA</w:t>
+      </w:r>
+      <w:r>
+        <w:rPr>
+          <w:rtl w:val="0"/>
+        </w:rPr>
+      </w:r>
+    </w:p>
+    <w:p>
+      <w:pPr>
+        <w:ind w:firstLine="720"/>
         <w:contextualSpacing w:val="0"/>
         <w:rPr/>
       </w:pPr>
@@ -63,10 +53,14 @@
         <w:rPr>
           <w:rtl w:val="0"/>
         </w:rPr>
-      </w:r>
-    </w:p>
-    <w:p>
-      <w:pPr>
+        <w:tab/>
+        <w:tab/>
+        <w:t xml:space="preserve">LinkedIn: darreldaquigan</w:t>
+      </w:r>
+    </w:p>
+    <w:p>
+      <w:pPr>
+        <w:ind w:firstLine="720"/>
         <w:contextualSpacing w:val="0"/>
         <w:rPr/>
       </w:pPr>
@@ -90,34 +84,8 @@
         <w:rPr>
           <w:rtl w:val="0"/>
         </w:rPr>
-      </w:r>
-    </w:p>
-    <w:p>
-      <w:pPr>
-        <w:contextualSpacing w:val="0"/>
-        <w:rPr>
-          <w:color w:val="333333"/>
-          <w:sz w:val="20"/>
-          <w:szCs w:val="20"/>
-        </w:rPr>
-      </w:pPr>
-      <w:r>
-        <w:rPr>
-          <w:rtl w:val="0"/>
-        </w:rPr>
-        <w:t xml:space="preserve">LinkedIn: darreldaquigan</w:t>
-      </w:r>
-      <w:r>
-        <w:rPr>
-          <w:rtl w:val="0"/>
-        </w:rPr>
-      </w:r>
-    </w:p>
-    <w:p>
-      <w:pPr>
-        <w:contextualSpacing w:val="0"/>
-        <w:rPr/>
-      </w:pPr>
+        <w:tab/>
+      </w:r>
       <w:r>
         <w:rPr>
           <w:rtl w:val="0"/>
@@ -137,24 +105,21 @@
       </w:pPr>
       <w:r>
         <w:rPr>
-          <w:rtl w:val="0"/>
-        </w:rPr>
-      </w:r>
-    </w:p>
-    <w:p>
-      <w:pPr>
-        <w:contextualSpacing w:val="0"/>
-        <w:rPr/>
-      </w:pPr>
-      <w:r>
-        <w:rPr>
-          <w:rtl w:val="0"/>
-        </w:rPr>
-        <w:t xml:space="preserve">Objective:</w:t>
-      </w:r>
-    </w:p>
-    <w:p>
-      <w:pPr>
+          <w:b w:val="1"/>
+          <w:rtl w:val="0"/>
+        </w:rPr>
+        <w:t xml:space="preserve">Objective</w:t>
+      </w:r>
+      <w:r>
+        <w:rPr>
+          <w:rtl w:val="0"/>
+        </w:rPr>
+        <w:t xml:space="preserve">:</w:t>
+      </w:r>
+    </w:p>
+    <w:p>
+      <w:pPr>
+        <w:ind w:left="720" w:firstLine="0"/>
         <w:contextualSpacing w:val="0"/>
         <w:rPr>
           <w:i w:val="1"/>
@@ -164,25 +129,27 @@
         <w:rPr>
           <w:rtl w:val="0"/>
         </w:rPr>
-        <w:tab/>
-        <w:t xml:space="preserve">Looking for an entry-level software position to utilize my degree in computer science</w:t>
-      </w:r>
-      <w:r>
-        <w:rPr>
-          <w:rtl w:val="0"/>
-        </w:rPr>
-      </w:r>
-    </w:p>
-    <w:p>
-      <w:pPr>
-        <w:contextualSpacing w:val="0"/>
-        <w:rPr/>
-      </w:pPr>
-      <w:r>
-        <w:rPr>
-          <w:rtl w:val="0"/>
-        </w:rPr>
-        <w:t xml:space="preserve">Education</w:t>
+        <w:t xml:space="preserve">Looking for an entry-level software/web engineering or development position to utilize my degree in computer science</w:t>
+      </w:r>
+      <w:r>
+        <w:rPr>
+          <w:rtl w:val="0"/>
+        </w:rPr>
+      </w:r>
+    </w:p>
+    <w:p>
+      <w:pPr>
+        <w:contextualSpacing w:val="0"/>
+        <w:rPr>
+          <w:b w:val="1"/>
+        </w:rPr>
+      </w:pPr>
+      <w:r>
+        <w:rPr>
+          <w:b w:val="1"/>
+          <w:rtl w:val="0"/>
+        </w:rPr>
+        <w:t xml:space="preserve">Education:</w:t>
       </w:r>
     </w:p>
     <w:p>
@@ -195,7 +162,7 @@
         <w:rPr>
           <w:rtl w:val="0"/>
         </w:rPr>
-        <w:t xml:space="preserve">B.S. in Computer Science, May 2017</w:t>
+        <w:t xml:space="preserve">B.S. in Computer Science, May 2017 - Minor: Mathematics </w:t>
       </w:r>
     </w:p>
     <w:p>
@@ -213,40 +180,44 @@
     </w:p>
     <w:p>
       <w:pPr>
-        <w:ind w:firstLine="720"/>
-        <w:contextualSpacing w:val="0"/>
-        <w:rPr/>
-      </w:pPr>
-      <w:r>
-        <w:rPr>
-          <w:rtl w:val="0"/>
-        </w:rPr>
-        <w:t xml:space="preserve">Minor: Mathematics</w:t>
+        <w:ind w:left="0" w:firstLine="720"/>
+        <w:contextualSpacing w:val="0"/>
+        <w:rPr/>
+      </w:pPr>
+      <w:r>
+        <w:rPr>
+          <w:rtl w:val="0"/>
+        </w:rPr>
+        <w:t xml:space="preserve">Selected Courses:</w:t>
+      </w:r>
+    </w:p>
+    <w:p>
+      <w:pPr>
+        <w:ind w:left="1440" w:firstLine="0"/>
+        <w:contextualSpacing w:val="0"/>
+        <w:rPr/>
+      </w:pPr>
+      <w:r>
+        <w:rPr>
+          <w:rtl w:val="0"/>
+        </w:rPr>
+        <w:t xml:space="preserve">Software Development, Computer Performance Evaluation, Software Engineering, Computer Organization, Theory of Computing, Programming Languages, Numerical Analysis, Programming Methodology, Game Theory</w:t>
       </w:r>
     </w:p>
     <w:p>
       <w:pPr>
         <w:ind w:left="0" w:firstLine="0"/>
         <w:contextualSpacing w:val="0"/>
-        <w:rPr/>
-      </w:pPr>
-      <w:r>
-        <w:rPr>
-          <w:rtl w:val="0"/>
-        </w:rPr>
-      </w:r>
-    </w:p>
-    <w:p>
-      <w:pPr>
-        <w:ind w:left="720" w:firstLine="0"/>
-        <w:contextualSpacing w:val="0"/>
-        <w:rPr/>
-      </w:pPr>
-      <w:r>
-        <w:rPr>
-          <w:rtl w:val="0"/>
-        </w:rPr>
-        <w:t xml:space="preserve">Selected Courses: Software Development, Computer Performance Evaluation, Software Engineering, Computer Organization, Theory of Computing, Programming Languages, Numerical Analysis, Programming Methodology, Game Theory</w:t>
+        <w:rPr>
+          <w:b w:val="1"/>
+        </w:rPr>
+      </w:pPr>
+      <w:r>
+        <w:rPr>
+          <w:b w:val="1"/>
+          <w:rtl w:val="0"/>
+        </w:rPr>
+        <w:t xml:space="preserve">Skills:</w:t>
       </w:r>
     </w:p>
     <w:p>
@@ -259,7 +230,47 @@
         <w:rPr>
           <w:rtl w:val="0"/>
         </w:rPr>
-        <w:t xml:space="preserve">Skills</w:t>
+        <w:tab/>
+        <w:t xml:space="preserve">Proficiency in:</w:t>
+      </w:r>
+    </w:p>
+    <w:p>
+      <w:pPr>
+        <w:ind w:left="1440" w:firstLine="0"/>
+        <w:contextualSpacing w:val="0"/>
+        <w:rPr/>
+      </w:pPr>
+      <w:r>
+        <w:rPr>
+          <w:rtl w:val="0"/>
+        </w:rPr>
+        <w:t xml:space="preserve">C++, Java, MIPS Assembly, HTML5, Javascript, CSS, PHP, MySQL</w:t>
+      </w:r>
+    </w:p>
+    <w:p>
+      <w:pPr>
+        <w:ind w:left="0" w:firstLine="720"/>
+        <w:contextualSpacing w:val="0"/>
+        <w:rPr/>
+      </w:pPr>
+      <w:r>
+        <w:rPr>
+          <w:rtl w:val="0"/>
+        </w:rPr>
+        <w:t xml:space="preserve">Experience:</w:t>
+      </w:r>
+    </w:p>
+    <w:p>
+      <w:pPr>
+        <w:ind w:left="1440" w:firstLine="0"/>
+        <w:contextualSpacing w:val="0"/>
+        <w:rPr/>
+      </w:pPr>
+      <w:r>
+        <w:rPr>
+          <w:rtl w:val="0"/>
+        </w:rPr>
+        <w:t xml:space="preserve">MATLAB, Prolog, Scheme/Racket, Ruby, R</w:t>
       </w:r>
     </w:p>
     <w:p>
@@ -273,7 +284,7 @@
           <w:rtl w:val="0"/>
         </w:rPr>
         <w:tab/>
-        <w:t xml:space="preserve">Proficiency in:</w:t>
+        <w:t xml:space="preserve">Other Skills:</w:t>
       </w:r>
     </w:p>
     <w:p>
@@ -286,46 +297,47 @@
         <w:rPr>
           <w:rtl w:val="0"/>
         </w:rPr>
-        <w:t xml:space="preserve">C++, Java, MIPS Assembly</w:t>
-      </w:r>
-    </w:p>
-    <w:p>
-      <w:pPr>
-        <w:ind w:left="0" w:firstLine="720"/>
-        <w:contextualSpacing w:val="0"/>
-        <w:rPr/>
-      </w:pPr>
-      <w:r>
-        <w:rPr>
-          <w:rtl w:val="0"/>
-        </w:rPr>
-        <w:t xml:space="preserve">Experience:</w:t>
-      </w:r>
-    </w:p>
-    <w:p>
-      <w:pPr>
-        <w:ind w:left="1440" w:firstLine="0"/>
-        <w:contextualSpacing w:val="0"/>
-        <w:rPr/>
-      </w:pPr>
-      <w:r>
-        <w:rPr>
-          <w:rtl w:val="0"/>
-        </w:rPr>
-        <w:t xml:space="preserve">HTML5, Javascript, CSS, MATLAB, Prolog, Scheme/Racket, Ruby, R</w:t>
+        <w:t xml:space="preserve">Performance analysis</w:t>
+      </w:r>
+      <w:r>
+        <w:rPr>
+          <w:rtl w:val="0"/>
+        </w:rPr>
+        <w:t xml:space="preserve">,</w:t>
+      </w:r>
+      <w:r>
+        <w:rPr>
+          <w:rtl w:val="0"/>
+        </w:rPr>
+        <w:t xml:space="preserve"> Numerical analysis</w:t>
+      </w:r>
+      <w:r>
+        <w:rPr>
+          <w:rtl w:val="0"/>
+        </w:rPr>
+        <w:t xml:space="preserve">,</w:t>
+      </w:r>
+      <w:r>
+        <w:rPr>
+          <w:rtl w:val="0"/>
+        </w:rPr>
+        <w:t xml:space="preserve"> Agile Scrum team collaboration, Management of multiple projects in a deadline-driven environment; Knowledge of computer architecture, operating systems, and data structures</w:t>
       </w:r>
     </w:p>
     <w:p>
       <w:pPr>
         <w:ind w:left="0" w:firstLine="0"/>
         <w:contextualSpacing w:val="0"/>
-        <w:rPr/>
-      </w:pPr>
-      <w:r>
-        <w:rPr>
-          <w:rtl w:val="0"/>
-        </w:rPr>
-        <w:t xml:space="preserve">Experience</w:t>
+        <w:rPr>
+          <w:b w:val="1"/>
+        </w:rPr>
+      </w:pPr>
+      <w:r>
+        <w:rPr>
+          <w:b w:val="1"/>
+          <w:rtl w:val="0"/>
+        </w:rPr>
+        <w:t xml:space="preserve">Work Experience:</w:t>
       </w:r>
     </w:p>
     <w:p>
@@ -400,6 +412,11 @@
         <w:tab/>
         <w:t xml:space="preserve">- Processed customer returns</w:t>
       </w:r>
+      <w:r>
+        <w:rPr>
+          <w:rtl w:val="0"/>
+        </w:rPr>
+      </w:r>
     </w:p>
     <w:p>
       <w:pPr>
@@ -413,7 +430,7 @@
         </w:rPr>
         <w:tab/>
         <w:tab/>
-        <w:t xml:space="preserve">- Provided customer service</w:t>
+        <w:t xml:space="preserve">- Provided customer service on the sales floor</w:t>
       </w:r>
     </w:p>
     <w:p>
@@ -426,21 +443,44 @@
         <w:rPr>
           <w:rtl w:val="0"/>
         </w:rPr>
-        <w:t xml:space="preserve">Selected Projects</w:t>
+        <w:tab/>
+        <w:tab/>
+        <w:t xml:space="preserve">- Worked in a dynamic, fast-paced, team environment</w:t>
+      </w:r>
+      <w:r>
+        <w:rPr>
+          <w:rtl w:val="0"/>
+        </w:rPr>
       </w:r>
     </w:p>
     <w:p>
       <w:pPr>
         <w:ind w:left="0" w:firstLine="0"/>
         <w:contextualSpacing w:val="0"/>
-        <w:rPr/>
-      </w:pPr>
-      <w:r>
-        <w:rPr>
-          <w:rtl w:val="0"/>
-        </w:rPr>
-        <w:tab/>
-        <w:t xml:space="preserve">Cache Simulation (Computer Organization - Spring 2017)</w:t>
+        <w:rPr>
+          <w:b w:val="1"/>
+        </w:rPr>
+      </w:pPr>
+      <w:r>
+        <w:rPr>
+          <w:b w:val="1"/>
+          <w:rtl w:val="0"/>
+        </w:rPr>
+        <w:t xml:space="preserve">Selected Projects:</w:t>
+      </w:r>
+    </w:p>
+    <w:p>
+      <w:pPr>
+        <w:ind w:left="0" w:firstLine="0"/>
+        <w:contextualSpacing w:val="0"/>
+        <w:rPr/>
+      </w:pPr>
+      <w:r>
+        <w:rPr>
+          <w:rtl w:val="0"/>
+        </w:rPr>
+        <w:tab/>
+        <w:t xml:space="preserve">Data Memory Cache Simulation (Computer Organization - Spring 2017)</w:t>
       </w:r>
     </w:p>
     <w:p>
@@ -459,7 +499,7 @@
         <w:rPr>
           <w:rtl w:val="0"/>
         </w:rPr>
-        <w:t xml:space="preserve">Developed a data memory cache simulator in C++ using memory address traces as input</w:t>
+        <w:t xml:space="preserve">Developed a data memory cache simulator application in C++ using memory address traces as input</w:t>
       </w:r>
     </w:p>
     <w:p>
@@ -491,19 +531,12 @@
           <w:rtl w:val="0"/>
         </w:rPr>
         <w:tab/>
-        <w:t xml:space="preserve">Debugger (Software Development - Spring 2016) - debugger for</w:t>
-      </w:r>
-      <w:r>
-        <w:rPr>
-          <w:rtl w:val="0"/>
-        </w:rPr>
-        <w:t xml:space="preserve"> </w:t>
-      </w:r>
-      <w:r>
-        <w:rPr>
-          <w:rtl w:val="0"/>
-        </w:rPr>
-        <w:t xml:space="preserve">“X” language</w:t>
+      </w:r>
+      <w:r>
+        <w:rPr>
+          <w:rtl w:val="0"/>
+        </w:rPr>
+        <w:t xml:space="preserve">Debugger (Software Development - Spring 2016) - debugger for “X” language</w:t>
       </w:r>
     </w:p>
     <w:p>

</xml_diff>

<commit_message>
added more skills to resume and fixed a quotation mark issue in resume.html
</commit_message>
<xml_diff>
--- a/DaquiganResume.docx
+++ b/DaquiganResume.docx
@@ -13,7 +13,7 @@
           <w:szCs w:val="28"/>
           <w:rtl w:val="0"/>
         </w:rPr>
-        <w:t xml:space="preserve">Darrel Daquigan </w:t>
+        <w:t xml:space="preserve">Darrel Daquigan - Software Engineer </w:t>
       </w:r>
       <w:r>
         <w:rPr>
@@ -129,7 +129,7 @@
         <w:rPr>
           <w:rtl w:val="0"/>
         </w:rPr>
-        <w:t xml:space="preserve">Looking for an entry-level software/web engineering or development position to utilize my degree in computer science</w:t>
+        <w:t xml:space="preserve">Looking for an entry-level software engineering position to utilize my degree in computer science</w:t>
       </w:r>
       <w:r>
         <w:rPr>
@@ -270,7 +270,7 @@
         <w:rPr>
           <w:rtl w:val="0"/>
         </w:rPr>
-        <w:t xml:space="preserve">jQuery, MATLAB, Prolog, Scheme/Racket, Ruby, R</w:t>
+        <w:t xml:space="preserve">jQuery, Python, MATLAB, Prolog, Scheme/Racket, Ruby, R</w:t>
       </w:r>
     </w:p>
     <w:p>
@@ -315,7 +315,7 @@
         <w:rPr>
           <w:rtl w:val="0"/>
         </w:rPr>
-        <w:t xml:space="preserve">,</w:t>
+        <w:t xml:space="preserve">, Algorithm analysis, </w:t>
       </w:r>
       <w:r>
         <w:rPr>
@@ -536,7 +536,7 @@
         <w:rPr>
           <w:rtl w:val="0"/>
         </w:rPr>
-        <w:t xml:space="preserve">Debugger (Software Development - Spring 2016) - debugger for “X” language</w:t>
+        <w:t xml:space="preserve">Debugger (Software Development - Spring 2016) - debugger for ‘X’ language</w:t>
       </w:r>
     </w:p>
     <w:p>

</xml_diff>